<commit_message>
update ukolu lekce 5
</commit_message>
<xml_diff>
--- a/download/word - verze ukolů/python-beginer/python-beginer-5.docx
+++ b/download/word - verze ukolů/python-beginer/python-beginer-5.docx
@@ -41,23 +41,7 @@
           <w:color w:val="212529"/>
           <w:shd w:val="clear" w:color="auto" w:fill="FFFFFF"/>
         </w:rPr>
-        <w:t xml:space="preserve">Vašim úkolem bude podle níže uvedených kroků, prokázat znalost </w:t>
-      </w:r>
-      <w:r>
-        <w:rPr>
-          <w:rFonts w:ascii="Arial" w:hAnsi="Arial" w:cs="Arial"/>
-          <w:color w:val="212529"/>
-          <w:shd w:val="clear" w:color="auto" w:fill="FFFFFF"/>
-        </w:rPr>
-        <w:t>probrané</w:t>
-      </w:r>
-      <w:r>
-        <w:rPr>
-          <w:rFonts w:ascii="Arial" w:hAnsi="Arial" w:cs="Arial"/>
-          <w:color w:val="212529"/>
-          <w:shd w:val="clear" w:color="auto" w:fill="FFFFFF"/>
-        </w:rPr>
-        <w:t xml:space="preserve"> látky.</w:t>
+        <w:t>Vašim úkolem bude podle níže uvedených kroků, prokázat znalost probrané látky.</w:t>
       </w:r>
     </w:p>
     <w:p>
@@ -262,7 +246,7 @@
         </w:rPr>
         <w:t>Změní hodnotu na indexu prvku podle: </w:t>
       </w:r>
-      <w:hyperlink r:id="rId5" w:history="1">
+      <w:hyperlink r:id="rId5" w:anchor="Zmena-prvku" w:history="1">
         <w:r>
           <w:rPr>
             <w:rStyle w:val="Hypertextovodkaz"/>
@@ -270,25 +254,7 @@
             <w:color w:val="007BFF"/>
             <w:shd w:val="clear" w:color="auto" w:fill="FFFFFF"/>
           </w:rPr>
-          <w:t>funkc</w:t>
-        </w:r>
-        <w:r>
-          <w:rPr>
-            <w:rStyle w:val="Hypertextovodkaz"/>
-            <w:rFonts w:ascii="Segoe UI" w:hAnsi="Segoe UI" w:cs="Segoe UI"/>
-            <w:color w:val="007BFF"/>
-            <w:shd w:val="clear" w:color="auto" w:fill="FFFFFF"/>
-          </w:rPr>
-          <w:t>e</w:t>
-        </w:r>
-        <w:r>
-          <w:rPr>
-            <w:rStyle w:val="Hypertextovodkaz"/>
-            <w:rFonts w:ascii="Segoe UI" w:hAnsi="Segoe UI" w:cs="Segoe UI"/>
-            <w:color w:val="007BFF"/>
-            <w:shd w:val="clear" w:color="auto" w:fill="FFFFFF"/>
-          </w:rPr>
-          <w:t xml:space="preserve"> zde</w:t>
+          <w:t>funkce zde</w:t>
         </w:r>
       </w:hyperlink>
     </w:p>
@@ -4724,6 +4690,25 @@
         </w:rPr>
         <w:t>Odstraní prvek s hodnotou podle:</w:t>
       </w:r>
+      <w:r>
+        <w:rPr>
+          <w:rFonts w:ascii="Segoe UI" w:hAnsi="Segoe UI" w:cs="Segoe UI"/>
+          <w:color w:val="212529"/>
+          <w:shd w:val="clear" w:color="auto" w:fill="FFFFFF"/>
+        </w:rPr>
+        <w:t xml:space="preserve"> </w:t>
+      </w:r>
+      <w:hyperlink r:id="rId8" w:anchor="remove" w:history="1">
+        <w:r>
+          <w:rPr>
+            <w:rStyle w:val="Hypertextovodkaz"/>
+            <w:rFonts w:ascii="Segoe UI" w:hAnsi="Segoe UI" w:cs="Segoe UI"/>
+            <w:color w:val="007BFF"/>
+            <w:shd w:val="clear" w:color="auto" w:fill="FFFFFF"/>
+          </w:rPr>
+          <w:t>funkce zde</w:t>
+        </w:r>
+      </w:hyperlink>
     </w:p>
     <w:p>
       <w:pPr>
@@ -4869,23 +4854,7 @@
           <w:rFonts w:ascii="Segoe UI" w:hAnsi="Segoe UI" w:cs="Segoe UI"/>
           <w:color w:val="212529"/>
         </w:rPr>
-        <w:t>Vytvoř</w:t>
-      </w:r>
-      <w:r>
-        <w:rPr>
-          <w:rStyle w:val="Siln"/>
-          <w:rFonts w:ascii="Segoe UI" w:hAnsi="Segoe UI" w:cs="Segoe UI"/>
-          <w:color w:val="212529"/>
-        </w:rPr>
-        <w:t>íte</w:t>
-      </w:r>
-      <w:r>
-        <w:rPr>
-          <w:rStyle w:val="Siln"/>
-          <w:rFonts w:ascii="Segoe UI" w:hAnsi="Segoe UI" w:cs="Segoe UI"/>
-          <w:color w:val="212529"/>
-        </w:rPr>
-        <w:t xml:space="preserve"> nový seznam</w:t>
+        <w:t>Vytvoříte nový seznam</w:t>
       </w:r>
       <w:r>
         <w:rPr>
@@ -5068,7 +5037,7 @@
         </w:rPr>
         <w:t xml:space="preserve">Materiály z použité v lekci naleznete zde: </w:t>
       </w:r>
-      <w:hyperlink r:id="rId8" w:history="1">
+      <w:hyperlink r:id="rId9" w:history="1">
         <w:r>
           <w:rPr>
             <w:rStyle w:val="Hypertextovodkaz"/>
@@ -5140,7 +5109,7 @@
         </w:rPr>
         <w:t xml:space="preserve">do </w:t>
       </w:r>
-      <w:hyperlink r:id="rId9" w:history="1">
+      <w:hyperlink r:id="rId10" w:history="1">
         <w:proofErr w:type="spellStart"/>
         <w:r>
           <w:rPr>

</xml_diff>